<commit_message>
Additionele informatie verwerkt in het logboek
</commit_message>
<xml_diff>
--- a/LOGBOEK.docx
+++ b/LOGBOEK.docx
@@ -9,7 +9,6 @@
           <w:sz w:val="56"/>
           <w:szCs w:val="56"/>
           <w:u w:val="single"/>
-          <w:lang w:val="en-US"/>
         </w:rPr>
       </w:pPr>
       <w:r>
@@ -17,7 +16,6 @@
           <w:sz w:val="56"/>
           <w:szCs w:val="56"/>
           <w:u w:val="single"/>
-          <w:lang w:val="en-US"/>
         </w:rPr>
         <w:t>LOGBOEK</w:t>
       </w:r>
@@ -28,34 +26,325 @@
         <w:rPr>
           <w:sz w:val="56"/>
           <w:szCs w:val="56"/>
+        </w:rPr>
+      </w:pPr>
+    </w:p>
+    <w:p>
+      <w:pPr>
+        <w:rPr>
+          <w:sz w:val="28"/>
+          <w:szCs w:val="28"/>
+        </w:rPr>
+      </w:pPr>
+      <w:r>
+        <w:rPr>
+          <w:sz w:val="28"/>
+          <w:szCs w:val="28"/>
+        </w:rPr>
+        <w:t>04-02-2020:</w:t>
+      </w:r>
+    </w:p>
+    <w:p>
+      <w:pPr>
+        <w:rPr>
+          <w:sz w:val="28"/>
+          <w:szCs w:val="28"/>
+        </w:rPr>
+      </w:pPr>
+      <w:r>
+        <w:rPr>
+          <w:b/>
+          <w:bCs/>
+          <w:sz w:val="28"/>
+          <w:szCs w:val="28"/>
+        </w:rPr>
+        <w:t>Abdulbari:</w:t>
+      </w:r>
+      <w:r>
+        <w:rPr>
+          <w:sz w:val="28"/>
+          <w:szCs w:val="28"/>
+        </w:rPr>
+        <w:t xml:space="preserve"> </w:t>
+      </w:r>
+      <w:r>
+        <w:rPr>
+          <w:color w:val="000000" w:themeColor="text1"/>
+          <w:sz w:val="28"/>
+          <w:szCs w:val="28"/>
+        </w:rPr>
+        <w:t>T</w:t>
+      </w:r>
+      <w:r>
+        <w:rPr>
+          <w:color w:val="000000" w:themeColor="text1"/>
+          <w:sz w:val="28"/>
+          <w:szCs w:val="28"/>
+        </w:rPr>
+        <w:t>echnisch ontwerp document maken</w:t>
+      </w:r>
+      <w:r>
+        <w:rPr>
+          <w:color w:val="000000" w:themeColor="text1"/>
+          <w:sz w:val="28"/>
+          <w:szCs w:val="28"/>
+        </w:rPr>
+        <w:t>,</w:t>
+      </w:r>
+      <w:r>
+        <w:rPr>
+          <w:color w:val="000000" w:themeColor="text1"/>
+          <w:sz w:val="28"/>
+          <w:szCs w:val="28"/>
+        </w:rPr>
+        <w:t xml:space="preserve"> verwerken</w:t>
+      </w:r>
+      <w:r>
+        <w:rPr>
+          <w:color w:val="000000" w:themeColor="text1"/>
+          <w:sz w:val="28"/>
+          <w:szCs w:val="28"/>
+        </w:rPr>
+        <w:t xml:space="preserve"> en </w:t>
+      </w:r>
+      <w:r>
+        <w:rPr>
+          <w:sz w:val="28"/>
+          <w:szCs w:val="28"/>
+        </w:rPr>
+        <w:t>Github account aanmaken en repository clonen</w:t>
+      </w:r>
+    </w:p>
+    <w:p>
+      <w:pPr>
+        <w:rPr>
+          <w:sz w:val="28"/>
+          <w:szCs w:val="28"/>
+        </w:rPr>
+      </w:pPr>
+      <w:r>
+        <w:rPr>
+          <w:b/>
+          <w:bCs/>
+          <w:sz w:val="28"/>
+          <w:szCs w:val="28"/>
+        </w:rPr>
+        <w:t>Martijn:</w:t>
+      </w:r>
+      <w:r>
+        <w:rPr>
+          <w:b/>
+          <w:bCs/>
+          <w:sz w:val="28"/>
+          <w:szCs w:val="28"/>
+        </w:rPr>
+        <w:t xml:space="preserve"> </w:t>
+      </w:r>
+      <w:r>
+        <w:rPr>
+          <w:sz w:val="28"/>
+          <w:szCs w:val="28"/>
+        </w:rPr>
+        <w:t xml:space="preserve">Funtcioneel ontwerp document maken, verwerken en </w:t>
+      </w:r>
+      <w:r>
+        <w:rPr>
+          <w:sz w:val="28"/>
+          <w:szCs w:val="28"/>
+        </w:rPr>
+        <w:t>Github account aanmaken en repository clonen</w:t>
+      </w:r>
+    </w:p>
+    <w:p>
+      <w:pPr>
+        <w:rPr>
+          <w:sz w:val="28"/>
+          <w:szCs w:val="28"/>
           <w:lang w:val="en-US"/>
         </w:rPr>
       </w:pPr>
-    </w:p>
-    <w:p>
-      <w:pPr>
-        <w:rPr>
+      <w:r>
+        <w:rPr>
+          <w:b/>
+          <w:bCs/>
           <w:sz w:val="28"/>
           <w:szCs w:val="28"/>
           <w:lang w:val="en-US"/>
         </w:rPr>
-      </w:pPr>
-      <w:r>
-        <w:rPr>
+        <w:t>Bilal:</w:t>
+      </w:r>
+      <w:r>
+        <w:rPr>
+          <w:b/>
+          <w:bCs/>
           <w:sz w:val="28"/>
           <w:szCs w:val="28"/>
           <w:lang w:val="en-US"/>
         </w:rPr>
-        <w:t>04-02-2020:</w:t>
-      </w:r>
-    </w:p>
-    <w:p>
-      <w:pPr>
-        <w:rPr>
-          <w:sz w:val="28"/>
-          <w:szCs w:val="28"/>
-        </w:rPr>
-      </w:pPr>
+        <w:t xml:space="preserve"> </w:t>
+      </w:r>
+      <w:proofErr w:type="spellStart"/>
+      <w:r>
+        <w:rPr>
+          <w:sz w:val="28"/>
+          <w:szCs w:val="28"/>
+          <w:lang w:val="en-US"/>
+        </w:rPr>
+        <w:t>Github</w:t>
+      </w:r>
+      <w:proofErr w:type="spellEnd"/>
+      <w:r>
+        <w:rPr>
+          <w:sz w:val="28"/>
+          <w:szCs w:val="28"/>
+          <w:lang w:val="en-US"/>
+        </w:rPr>
+        <w:t xml:space="preserve"> account </w:t>
+      </w:r>
+      <w:proofErr w:type="spellStart"/>
+      <w:r>
+        <w:rPr>
+          <w:sz w:val="28"/>
+          <w:szCs w:val="28"/>
+          <w:lang w:val="en-US"/>
+        </w:rPr>
+        <w:t>aanmaken</w:t>
+      </w:r>
+      <w:proofErr w:type="spellEnd"/>
+      <w:r>
+        <w:rPr>
+          <w:sz w:val="28"/>
+          <w:szCs w:val="28"/>
+          <w:lang w:val="en-US"/>
+        </w:rPr>
+        <w:t xml:space="preserve"> </w:t>
+      </w:r>
+      <w:proofErr w:type="spellStart"/>
+      <w:r>
+        <w:rPr>
+          <w:sz w:val="28"/>
+          <w:szCs w:val="28"/>
+          <w:lang w:val="en-US"/>
+        </w:rPr>
+        <w:t>en</w:t>
+      </w:r>
+      <w:proofErr w:type="spellEnd"/>
+      <w:r>
+        <w:rPr>
+          <w:sz w:val="28"/>
+          <w:szCs w:val="28"/>
+          <w:lang w:val="en-US"/>
+        </w:rPr>
+        <w:t xml:space="preserve"> repository </w:t>
+      </w:r>
+      <w:proofErr w:type="spellStart"/>
+      <w:r>
+        <w:rPr>
+          <w:sz w:val="28"/>
+          <w:szCs w:val="28"/>
+          <w:lang w:val="en-US"/>
+        </w:rPr>
+        <w:t>clo</w:t>
+      </w:r>
+      <w:r>
+        <w:rPr>
+          <w:sz w:val="28"/>
+          <w:szCs w:val="28"/>
+          <w:lang w:val="en-US"/>
+        </w:rPr>
+        <w:t>nen</w:t>
+      </w:r>
+      <w:proofErr w:type="spellEnd"/>
+    </w:p>
+    <w:p>
+      <w:pPr>
+        <w:rPr>
+          <w:sz w:val="28"/>
+          <w:szCs w:val="28"/>
+        </w:rPr>
+      </w:pPr>
+      <w:r>
+        <w:rPr>
+          <w:b/>
+          <w:bCs/>
+          <w:sz w:val="28"/>
+          <w:szCs w:val="28"/>
+        </w:rPr>
+        <w:t>Aron:</w:t>
+      </w:r>
+      <w:r>
+        <w:rPr>
+          <w:b/>
+          <w:bCs/>
+          <w:sz w:val="28"/>
+          <w:szCs w:val="28"/>
+        </w:rPr>
+        <w:t xml:space="preserve"> </w:t>
+      </w:r>
+      <w:r>
+        <w:rPr>
+          <w:sz w:val="28"/>
+          <w:szCs w:val="28"/>
+        </w:rPr>
+        <w:t>Database voorbereiden</w:t>
+      </w:r>
+      <w:r>
+        <w:rPr>
+          <w:sz w:val="28"/>
+          <w:szCs w:val="28"/>
+        </w:rPr>
+        <w:t>,</w:t>
+      </w:r>
+      <w:r>
+        <w:rPr>
+          <w:sz w:val="28"/>
+          <w:szCs w:val="28"/>
+        </w:rPr>
+        <w:t xml:space="preserve"> Bitbucket </w:t>
+      </w:r>
+      <w:r>
+        <w:rPr>
+          <w:sz w:val="28"/>
+          <w:szCs w:val="28"/>
+        </w:rPr>
+        <w:t>Repository aanmaken</w:t>
+      </w:r>
+      <w:r>
+        <w:rPr>
+          <w:sz w:val="28"/>
+          <w:szCs w:val="28"/>
+        </w:rPr>
+        <w:t xml:space="preserve"> en clonen</w:t>
+      </w:r>
+    </w:p>
+    <w:p>
+      <w:pPr>
+        <w:rPr>
+          <w:sz w:val="28"/>
+          <w:szCs w:val="28"/>
+        </w:rPr>
+      </w:pPr>
+      <w:r>
+        <w:rPr>
+          <w:sz w:val="28"/>
+          <w:szCs w:val="28"/>
+        </w:rPr>
+        <w:t>05-02-2020:</w:t>
+      </w:r>
+      <w:r>
+        <w:rPr>
+          <w:sz w:val="28"/>
+          <w:szCs w:val="28"/>
+        </w:rPr>
+        <w:br/>
+      </w:r>
+      <w:r>
+        <w:rPr>
+          <w:sz w:val="28"/>
+          <w:szCs w:val="28"/>
+        </w:rPr>
+        <w:br/>
+      </w:r>
       <w:r>
         <w:rPr>
           <w:b/>
@@ -88,37 +377,6 @@
         </w:rPr>
         <w:t>echnisch ontwerp document maken</w:t>
       </w:r>
-      <w:r>
-        <w:rPr>
-          <w:color w:val="000000" w:themeColor="text1"/>
-          <w:sz w:val="28"/>
-          <w:szCs w:val="28"/>
-        </w:rPr>
-        <w:t>,</w:t>
-      </w:r>
-      <w:r>
-        <w:rPr>
-          <w:color w:val="000000" w:themeColor="text1"/>
-          <w:sz w:val="28"/>
-          <w:szCs w:val="28"/>
-        </w:rPr>
-        <w:t xml:space="preserve"> verwerken</w:t>
-      </w:r>
-      <w:r>
-        <w:rPr>
-          <w:color w:val="000000" w:themeColor="text1"/>
-          <w:sz w:val="28"/>
-          <w:szCs w:val="28"/>
-        </w:rPr>
-        <w:t xml:space="preserve"> en </w:t>
-      </w:r>
-      <w:r>
-        <w:rPr>
-          <w:sz w:val="28"/>
-          <w:szCs w:val="28"/>
-        </w:rPr>
-        <w:t>Github account aanmaken en repository clonen</w:t>
-      </w:r>
     </w:p>
     <w:p>
       <w:pPr>
@@ -150,132 +408,340 @@
           <w:sz w:val="28"/>
           <w:szCs w:val="28"/>
         </w:rPr>
-        <w:t xml:space="preserve">Funtcioneel ontwerp document maken, verwerken en </w:t>
-      </w:r>
-      <w:r>
-        <w:rPr>
-          <w:sz w:val="28"/>
-          <w:szCs w:val="28"/>
-        </w:rPr>
-        <w:t>Github account aanmaken en repository clonen</w:t>
-      </w:r>
-    </w:p>
-    <w:p>
-      <w:pPr>
-        <w:rPr>
-          <w:sz w:val="28"/>
-          <w:szCs w:val="28"/>
-          <w:lang w:val="en-US"/>
-        </w:rPr>
-      </w:pPr>
-      <w:r>
-        <w:rPr>
-          <w:b/>
-          <w:bCs/>
-          <w:sz w:val="28"/>
-          <w:szCs w:val="28"/>
-          <w:lang w:val="en-US"/>
-        </w:rPr>
-        <w:t>Bilal:</w:t>
-      </w:r>
-      <w:r>
-        <w:rPr>
-          <w:b/>
-          <w:bCs/>
-          <w:sz w:val="28"/>
-          <w:szCs w:val="28"/>
-          <w:lang w:val="en-US"/>
+        <w:t>Funt</w:t>
+      </w:r>
+      <w:r>
+        <w:rPr>
+          <w:sz w:val="28"/>
+          <w:szCs w:val="28"/>
+        </w:rPr>
+        <w:t xml:space="preserve">ioneel </w:t>
+      </w:r>
+      <w:r>
+        <w:rPr>
+          <w:sz w:val="28"/>
+          <w:szCs w:val="28"/>
+        </w:rPr>
+        <w:t>ontwerp document maken</w:t>
+      </w:r>
+    </w:p>
+    <w:p>
+      <w:pPr>
+        <w:rPr>
+          <w:sz w:val="28"/>
+          <w:szCs w:val="28"/>
+        </w:rPr>
+      </w:pPr>
+      <w:r>
+        <w:rPr>
+          <w:b/>
+          <w:bCs/>
+          <w:sz w:val="28"/>
+          <w:szCs w:val="28"/>
+        </w:rPr>
+        <w:t xml:space="preserve">Bilal: </w:t>
+      </w:r>
+      <w:r>
+        <w:rPr>
+          <w:sz w:val="28"/>
+          <w:szCs w:val="28"/>
+        </w:rPr>
+        <w:t>Wireframes maken</w:t>
+      </w:r>
+    </w:p>
+    <w:p>
+      <w:pPr>
+        <w:rPr>
+          <w:sz w:val="28"/>
+          <w:szCs w:val="28"/>
+        </w:rPr>
+      </w:pPr>
+      <w:r>
+        <w:rPr>
+          <w:b/>
+          <w:bCs/>
+          <w:sz w:val="28"/>
+          <w:szCs w:val="28"/>
+        </w:rPr>
+        <w:t xml:space="preserve">Aron: </w:t>
+      </w:r>
+      <w:r>
+        <w:rPr>
+          <w:sz w:val="28"/>
+          <w:szCs w:val="28"/>
+        </w:rPr>
+        <w:t>Database voorbereiden</w:t>
+      </w:r>
+      <w:r>
+        <w:rPr>
+          <w:sz w:val="28"/>
+          <w:szCs w:val="28"/>
+        </w:rPr>
+        <w:t>, interview vragen</w:t>
+      </w:r>
+    </w:p>
+    <w:p>
+      <w:pPr>
+        <w:rPr>
+          <w:sz w:val="28"/>
+          <w:szCs w:val="28"/>
+        </w:rPr>
+      </w:pPr>
+      <w:r>
+        <w:rPr>
+          <w:sz w:val="28"/>
+          <w:szCs w:val="28"/>
+        </w:rPr>
+        <w:br/>
+      </w:r>
+      <w:r>
+        <w:rPr>
+          <w:sz w:val="28"/>
+          <w:szCs w:val="28"/>
+        </w:rPr>
+        <w:t>06-02-2020: Niet van toepassing wegen een beurs bezoek.</w:t>
+      </w:r>
+      <w:r>
+        <w:rPr>
+          <w:sz w:val="28"/>
+          <w:szCs w:val="28"/>
+        </w:rPr>
+        <w:br/>
+      </w:r>
+    </w:p>
+    <w:p>
+      <w:pPr>
+        <w:rPr>
+          <w:sz w:val="28"/>
+          <w:szCs w:val="28"/>
+        </w:rPr>
+      </w:pPr>
+      <w:r>
+        <w:rPr>
+          <w:sz w:val="28"/>
+          <w:szCs w:val="28"/>
+        </w:rPr>
+        <w:t xml:space="preserve">07-02-2020: </w:t>
+      </w:r>
+      <w:r>
+        <w:rPr>
+          <w:sz w:val="28"/>
+          <w:szCs w:val="28"/>
+        </w:rPr>
+        <w:br/>
+      </w:r>
+      <w:r>
+        <w:rPr>
+          <w:sz w:val="28"/>
+          <w:szCs w:val="28"/>
+        </w:rPr>
+        <w:br/>
+      </w:r>
+      <w:r>
+        <w:rPr>
+          <w:b/>
+          <w:bCs/>
+          <w:sz w:val="28"/>
+          <w:szCs w:val="28"/>
+        </w:rPr>
+        <w:t>Abdulbari:</w:t>
+      </w:r>
+      <w:r>
+        <w:rPr>
+          <w:sz w:val="28"/>
+          <w:szCs w:val="28"/>
         </w:rPr>
         <w:t xml:space="preserve"> </w:t>
       </w:r>
-      <w:proofErr w:type="spellStart"/>
-      <w:r>
-        <w:rPr>
-          <w:sz w:val="28"/>
-          <w:szCs w:val="28"/>
-          <w:lang w:val="en-US"/>
-        </w:rPr>
-        <w:t>Github</w:t>
-      </w:r>
-      <w:proofErr w:type="spellEnd"/>
-      <w:r>
-        <w:rPr>
-          <w:sz w:val="28"/>
-          <w:szCs w:val="28"/>
-          <w:lang w:val="en-US"/>
-        </w:rPr>
-        <w:t xml:space="preserve"> account </w:t>
-      </w:r>
-      <w:proofErr w:type="spellStart"/>
-      <w:r>
-        <w:rPr>
-          <w:sz w:val="28"/>
-          <w:szCs w:val="28"/>
-          <w:lang w:val="en-US"/>
-        </w:rPr>
-        <w:t>aanmaken</w:t>
-      </w:r>
-      <w:proofErr w:type="spellEnd"/>
-      <w:r>
-        <w:rPr>
-          <w:sz w:val="28"/>
-          <w:szCs w:val="28"/>
-          <w:lang w:val="en-US"/>
+      <w:r>
+        <w:rPr>
+          <w:sz w:val="28"/>
+          <w:szCs w:val="28"/>
+        </w:rPr>
+        <w:t>Respository clonen</w:t>
+      </w:r>
+    </w:p>
+    <w:p>
+      <w:pPr>
+        <w:rPr>
+          <w:sz w:val="28"/>
+          <w:szCs w:val="28"/>
+        </w:rPr>
+      </w:pPr>
+      <w:r>
+        <w:rPr>
+          <w:b/>
+          <w:bCs/>
+          <w:sz w:val="28"/>
+          <w:szCs w:val="28"/>
+        </w:rPr>
+        <w:t xml:space="preserve">Martijn: </w:t>
+      </w:r>
+      <w:r>
+        <w:rPr>
+          <w:sz w:val="28"/>
+          <w:szCs w:val="28"/>
+        </w:rPr>
+        <w:t>bezig met inte</w:t>
+      </w:r>
+      <w:r>
+        <w:rPr>
+          <w:sz w:val="28"/>
+          <w:szCs w:val="28"/>
+        </w:rPr>
+        <w:t>rview vragen voorbereiden</w:t>
+      </w:r>
+    </w:p>
+    <w:p>
+      <w:pPr>
+        <w:rPr>
+          <w:sz w:val="28"/>
+          <w:szCs w:val="28"/>
+        </w:rPr>
+      </w:pPr>
+      <w:r>
+        <w:rPr>
+          <w:b/>
+          <w:bCs/>
+          <w:sz w:val="28"/>
+          <w:szCs w:val="28"/>
+        </w:rPr>
+        <w:t xml:space="preserve">Bilal: </w:t>
+      </w:r>
+      <w:r>
+        <w:rPr>
+          <w:sz w:val="28"/>
+          <w:szCs w:val="28"/>
+        </w:rPr>
+        <w:t>nog steeds met wireframes aanmaken</w:t>
+      </w:r>
+    </w:p>
+    <w:p>
+      <w:pPr>
+        <w:rPr>
+          <w:sz w:val="28"/>
+          <w:szCs w:val="28"/>
+        </w:rPr>
+      </w:pPr>
+      <w:r>
+        <w:rPr>
+          <w:b/>
+          <w:bCs/>
+          <w:sz w:val="28"/>
+          <w:szCs w:val="28"/>
+        </w:rPr>
+        <w:t xml:space="preserve">Aron: </w:t>
+      </w:r>
+      <w:r>
+        <w:rPr>
+          <w:sz w:val="28"/>
+          <w:szCs w:val="28"/>
+        </w:rPr>
+        <w:t>use case diagram aangemaakt, interview vragen</w:t>
+      </w:r>
+    </w:p>
+    <w:p>
+      <w:pPr>
+        <w:rPr>
+          <w:sz w:val="28"/>
+          <w:szCs w:val="28"/>
+        </w:rPr>
+      </w:pPr>
+    </w:p>
+    <w:p>
+      <w:pPr>
+        <w:rPr>
+          <w:sz w:val="28"/>
+          <w:szCs w:val="28"/>
+        </w:rPr>
+      </w:pPr>
+    </w:p>
+    <w:p>
+      <w:pPr>
+        <w:rPr>
+          <w:sz w:val="28"/>
+          <w:szCs w:val="28"/>
+        </w:rPr>
+      </w:pPr>
+    </w:p>
+    <w:p>
+      <w:pPr>
+        <w:rPr>
+          <w:b/>
+          <w:bCs/>
+          <w:sz w:val="28"/>
+          <w:szCs w:val="28"/>
+        </w:rPr>
+      </w:pPr>
+      <w:r>
+        <w:rPr>
+          <w:sz w:val="28"/>
+          <w:szCs w:val="28"/>
+        </w:rPr>
+        <w:lastRenderedPageBreak/>
+        <w:t>11</w:t>
+      </w:r>
+      <w:r>
+        <w:rPr>
+          <w:sz w:val="28"/>
+          <w:szCs w:val="28"/>
+        </w:rPr>
+        <w:t>-02-2020:</w:t>
+      </w:r>
+      <w:r>
+        <w:rPr>
+          <w:sz w:val="28"/>
+          <w:szCs w:val="28"/>
+        </w:rPr>
+        <w:br/>
+      </w:r>
+    </w:p>
+    <w:p>
+      <w:pPr>
+        <w:rPr>
+          <w:sz w:val="28"/>
+          <w:szCs w:val="28"/>
+        </w:rPr>
+      </w:pPr>
+      <w:r>
+        <w:rPr>
+          <w:b/>
+          <w:bCs/>
+          <w:sz w:val="28"/>
+          <w:szCs w:val="28"/>
+        </w:rPr>
+        <w:t>Abdulbari:</w:t>
+      </w:r>
+      <w:r>
+        <w:rPr>
+          <w:sz w:val="28"/>
+          <w:szCs w:val="28"/>
         </w:rPr>
         <w:t xml:space="preserve"> </w:t>
       </w:r>
-      <w:proofErr w:type="spellStart"/>
-      <w:r>
-        <w:rPr>
-          <w:sz w:val="28"/>
-          <w:szCs w:val="28"/>
-          <w:lang w:val="en-US"/>
-        </w:rPr>
-        <w:t>en</w:t>
-      </w:r>
-      <w:proofErr w:type="spellEnd"/>
-      <w:r>
-        <w:rPr>
-          <w:sz w:val="28"/>
-          <w:szCs w:val="28"/>
-          <w:lang w:val="en-US"/>
-        </w:rPr>
-        <w:t xml:space="preserve"> repository </w:t>
-      </w:r>
-      <w:proofErr w:type="spellStart"/>
-      <w:r>
-        <w:rPr>
-          <w:sz w:val="28"/>
-          <w:szCs w:val="28"/>
-          <w:lang w:val="en-US"/>
-        </w:rPr>
-        <w:t>clo</w:t>
-      </w:r>
-      <w:r>
-        <w:rPr>
-          <w:sz w:val="28"/>
-          <w:szCs w:val="28"/>
-          <w:lang w:val="en-US"/>
-        </w:rPr>
-        <w:t>nen</w:t>
-      </w:r>
-      <w:proofErr w:type="spellEnd"/>
-    </w:p>
-    <w:p>
-      <w:pPr>
-        <w:rPr>
-          <w:sz w:val="28"/>
-          <w:szCs w:val="28"/>
-        </w:rPr>
-      </w:pPr>
-      <w:r>
-        <w:rPr>
-          <w:b/>
-          <w:bCs/>
-          <w:sz w:val="28"/>
-          <w:szCs w:val="28"/>
-        </w:rPr>
-        <w:t>Aron:</w:t>
+      <w:r>
+        <w:rPr>
+          <w:sz w:val="28"/>
+          <w:szCs w:val="28"/>
+        </w:rPr>
+        <w:t>Bezig met de respository (hij had een bug) ook nog bezig met Technisch Ontwerp.</w:t>
+      </w:r>
+    </w:p>
+    <w:p>
+      <w:pPr>
+        <w:rPr>
+          <w:sz w:val="28"/>
+          <w:szCs w:val="28"/>
+        </w:rPr>
+      </w:pPr>
+      <w:r>
+        <w:rPr>
+          <w:b/>
+          <w:bCs/>
+          <w:sz w:val="28"/>
+          <w:szCs w:val="28"/>
+        </w:rPr>
+        <w:t>Martijn:</w:t>
       </w:r>
       <w:r>
         <w:rPr>
@@ -285,44 +751,208 @@
           <w:szCs w:val="28"/>
         </w:rPr>
         <w:t xml:space="preserve"> </w:t>
-      </w:r>
-      <w:r>
-        <w:rPr>
-          <w:sz w:val="28"/>
-          <w:szCs w:val="28"/>
-        </w:rPr>
-        <w:t>Database voorbereiden</w:t>
-      </w:r>
-      <w:r>
-        <w:rPr>
-          <w:sz w:val="28"/>
-          <w:szCs w:val="28"/>
-        </w:rPr>
-        <w:t>,</w:t>
-      </w:r>
-      <w:r>
-        <w:rPr>
-          <w:sz w:val="28"/>
-          <w:szCs w:val="28"/>
-        </w:rPr>
-        <w:t xml:space="preserve"> Bitbucket </w:t>
-      </w:r>
-      <w:r>
-        <w:rPr>
-          <w:sz w:val="28"/>
-          <w:szCs w:val="28"/>
-        </w:rPr>
-        <w:t>Repository aanmaken</w:t>
-      </w:r>
-      <w:r>
-        <w:rPr>
-          <w:sz w:val="28"/>
-          <w:szCs w:val="28"/>
-        </w:rPr>
-        <w:t xml:space="preserve"> en clonen</w:t>
       </w:r>
       <w:bookmarkStart w:id="0" w:name="_GoBack"/>
       <w:bookmarkEnd w:id="0"/>
+    </w:p>
+    <w:p>
+      <w:pPr>
+        <w:rPr>
+          <w:sz w:val="28"/>
+          <w:szCs w:val="28"/>
+        </w:rPr>
+      </w:pPr>
+      <w:r>
+        <w:rPr>
+          <w:b/>
+          <w:bCs/>
+          <w:sz w:val="28"/>
+          <w:szCs w:val="28"/>
+        </w:rPr>
+        <w:t xml:space="preserve">Bilal: </w:t>
+      </w:r>
+    </w:p>
+    <w:p>
+      <w:pPr>
+        <w:rPr>
+          <w:sz w:val="28"/>
+          <w:szCs w:val="28"/>
+        </w:rPr>
+      </w:pPr>
+      <w:r>
+        <w:rPr>
+          <w:b/>
+          <w:bCs/>
+          <w:sz w:val="28"/>
+          <w:szCs w:val="28"/>
+        </w:rPr>
+        <w:t xml:space="preserve">Aron: </w:t>
+      </w:r>
+    </w:p>
+    <w:p>
+      <w:pPr>
+        <w:rPr>
+          <w:sz w:val="28"/>
+          <w:szCs w:val="28"/>
+        </w:rPr>
+      </w:pPr>
+    </w:p>
+    <w:p>
+      <w:pPr>
+        <w:rPr>
+          <w:sz w:val="28"/>
+          <w:szCs w:val="28"/>
+        </w:rPr>
+      </w:pPr>
+    </w:p>
+    <w:p>
+      <w:pPr>
+        <w:rPr>
+          <w:sz w:val="28"/>
+          <w:szCs w:val="28"/>
+        </w:rPr>
+      </w:pPr>
+      <w:r>
+        <w:rPr>
+          <w:sz w:val="28"/>
+          <w:szCs w:val="28"/>
+        </w:rPr>
+        <w:t>12-02-20:</w:t>
+      </w:r>
+      <w:r>
+        <w:rPr>
+          <w:sz w:val="28"/>
+          <w:szCs w:val="28"/>
+        </w:rPr>
+        <w:br/>
+      </w:r>
+      <w:r>
+        <w:rPr>
+          <w:sz w:val="28"/>
+          <w:szCs w:val="28"/>
+        </w:rPr>
+        <w:br/>
+      </w:r>
+      <w:r>
+        <w:rPr>
+          <w:b/>
+          <w:bCs/>
+          <w:sz w:val="28"/>
+          <w:szCs w:val="28"/>
+        </w:rPr>
+        <w:t>Abdulbari:</w:t>
+      </w:r>
+      <w:r>
+        <w:rPr>
+          <w:sz w:val="28"/>
+          <w:szCs w:val="28"/>
+        </w:rPr>
+        <w:t xml:space="preserve"> </w:t>
+      </w:r>
+      <w:r>
+        <w:rPr>
+          <w:sz w:val="28"/>
+          <w:szCs w:val="28"/>
+        </w:rPr>
+        <w:t>n.v.t</w:t>
+      </w:r>
+      <w:r>
+        <w:rPr>
+          <w:sz w:val="28"/>
+          <w:szCs w:val="28"/>
+        </w:rPr>
+        <w:br/>
+      </w:r>
+      <w:r>
+        <w:rPr>
+          <w:sz w:val="28"/>
+          <w:szCs w:val="28"/>
+        </w:rPr>
+        <w:br/>
+      </w:r>
+      <w:r>
+        <w:rPr>
+          <w:b/>
+          <w:bCs/>
+          <w:sz w:val="28"/>
+          <w:szCs w:val="28"/>
+        </w:rPr>
+        <w:t>Aron:</w:t>
+      </w:r>
+      <w:r>
+        <w:rPr>
+          <w:sz w:val="28"/>
+          <w:szCs w:val="28"/>
+        </w:rPr>
+        <w:t xml:space="preserve"> contract samenstel</w:t>
+      </w:r>
+      <w:r>
+        <w:rPr>
+          <w:sz w:val="28"/>
+          <w:szCs w:val="28"/>
+        </w:rPr>
+        <w:t>ling van het team</w:t>
+      </w:r>
+      <w:r>
+        <w:rPr>
+          <w:sz w:val="28"/>
+          <w:szCs w:val="28"/>
+        </w:rPr>
+        <w:br/>
+      </w:r>
+      <w:r>
+        <w:rPr>
+          <w:sz w:val="28"/>
+          <w:szCs w:val="28"/>
+        </w:rPr>
+        <w:br/>
+      </w:r>
+      <w:r>
+        <w:rPr>
+          <w:b/>
+          <w:bCs/>
+          <w:sz w:val="28"/>
+          <w:szCs w:val="28"/>
+        </w:rPr>
+        <w:t>Bilal:</w:t>
+      </w:r>
+      <w:r>
+        <w:rPr>
+          <w:sz w:val="28"/>
+          <w:szCs w:val="28"/>
+        </w:rPr>
+        <w:t xml:space="preserve"> designs maken voor de website</w:t>
+      </w:r>
+      <w:r>
+        <w:rPr>
+          <w:sz w:val="28"/>
+          <w:szCs w:val="28"/>
+        </w:rPr>
+        <w:br/>
+      </w:r>
+      <w:r>
+        <w:rPr>
+          <w:sz w:val="28"/>
+          <w:szCs w:val="28"/>
+        </w:rPr>
+        <w:br/>
+      </w:r>
+      <w:r>
+        <w:rPr>
+          <w:b/>
+          <w:bCs/>
+          <w:sz w:val="28"/>
+          <w:szCs w:val="28"/>
+        </w:rPr>
+        <w:t>Martijn:</w:t>
+      </w:r>
+      <w:r>
+        <w:rPr>
+          <w:sz w:val="28"/>
+          <w:szCs w:val="28"/>
+        </w:rPr>
+        <w:t xml:space="preserve"> verder met logboek schrijven en template zoeken voor designer</w:t>
+      </w:r>
     </w:p>
     <w:sectPr>
       <w:pgSz w:w="11906" w:h="16838"/>
@@ -342,7 +972,7 @@
         <w:rFonts w:asciiTheme="minorHAnsi" w:eastAsiaTheme="minorHAnsi" w:hAnsiTheme="minorHAnsi" w:cstheme="minorBidi"/>
         <w:sz w:val="22"/>
         <w:szCs w:val="22"/>
-        <w:lang w:val="en-NL" w:eastAsia="en-US" w:bidi="ar-SA"/>
+        <w:lang w:eastAsia="en-US" w:bidi="ar-SA"/>
       </w:rPr>
     </w:rPrDefault>
     <w:pPrDefault>
@@ -457,6 +1087,7 @@
     <w:lsdException w:name="HTML Sample" w:semiHidden="1" w:unhideWhenUsed="1"/>
     <w:lsdException w:name="HTML Typewriter" w:semiHidden="1" w:unhideWhenUsed="1"/>
     <w:lsdException w:name="HTML Variable" w:semiHidden="1" w:unhideWhenUsed="1"/>
+    <w:lsdException w:name="Normal Table" w:semiHidden="1" w:unhideWhenUsed="1"/>
     <w:lsdException w:name="annotation subject" w:semiHidden="1" w:unhideWhenUsed="1"/>
     <w:lsdException w:name="No List" w:semiHidden="1" w:unhideWhenUsed="1"/>
     <w:lsdException w:name="Outline List 1" w:semiHidden="1" w:unhideWhenUsed="1"/>
@@ -502,9 +1133,11 @@
     <w:lsdException w:name="Table Subtle 1" w:semiHidden="1" w:unhideWhenUsed="1"/>
     <w:lsdException w:name="Table Subtle 2" w:semiHidden="1" w:unhideWhenUsed="1"/>
     <w:lsdException w:name="Table Web 1" w:semiHidden="1" w:unhideWhenUsed="1"/>
+    <w:lsdException w:name="Table Web 2" w:semiHidden="1" w:unhideWhenUsed="1"/>
     <w:lsdException w:name="Table Web 3" w:semiHidden="1" w:unhideWhenUsed="1"/>
     <w:lsdException w:name="Balloon Text" w:semiHidden="1" w:unhideWhenUsed="1"/>
     <w:lsdException w:name="Table Grid" w:uiPriority="39"/>
+    <w:lsdException w:name="Table Theme" w:semiHidden="1" w:unhideWhenUsed="1"/>
     <w:lsdException w:name="Placeholder Text" w:semiHidden="1"/>
     <w:lsdException w:name="No Spacing" w:uiPriority="1" w:qFormat="1"/>
     <w:lsdException w:name="Light Shading" w:uiPriority="60"/>

</xml_diff>